<commit_message>
project link box remove, new resume
</commit_message>
<xml_diff>
--- a/public/Bridger_Brown_Resume_2023.docx
+++ b/public/Bridger_Brown_Resume_2023.docx
@@ -165,73 +165,7 @@
             </w:tcMar>
             <w:vAlign w:val="top"/>
           </w:tcPr>
-          <w:p>
-            <w:pPr>
-              <w:pStyle w:val="Body A"/>
-              <w:spacing w:before="0" w:line="276" w:lineRule="auto"/>
-              <w:ind w:right="255"/>
-              <w:jc w:val="right"/>
-            </w:pPr>
-            <w:r>
-              <w:rPr>
-                <w:rFonts w:ascii="Times New Roman" w:cs="Times New Roman" w:hAnsi="Times New Roman" w:eastAsia="Times New Roman"/>
-                <w:outline w:val="0"/>
-                <w:color w:val="000000"/>
-                <w:sz w:val="24"/>
-                <w:szCs w:val="24"/>
-                <w:u w:color="000000"/>
-                <w:shd w:val="nil" w:color="auto" w:fill="auto"/>
-                <w:lang w:val="en-US"/>
-                <w14:textFill>
-                  <w14:solidFill>
-                    <w14:srgbClr w14:val="000000"/>
-                  </w14:solidFill>
-                </w14:textFill>
-              </w:rPr>
-              <w:drawing xmlns:a="http://schemas.openxmlformats.org/drawingml/2006/main">
-                <wp:inline distT="0" distB="0" distL="0" distR="0">
-                  <wp:extent cx="544195" cy="551816"/>
-                  <wp:effectExtent l="0" t="0" r="0" b="0"/>
-                  <wp:docPr id="1073741825" name="officeArt object" descr="image1.png"/>
-                  <wp:cNvGraphicFramePr/>
-                  <a:graphic xmlns:a="http://schemas.openxmlformats.org/drawingml/2006/main">
-                    <a:graphicData uri="http://schemas.openxmlformats.org/drawingml/2006/picture">
-                      <pic:pic xmlns:pic="http://schemas.openxmlformats.org/drawingml/2006/picture">
-                        <pic:nvPicPr>
-                          <pic:cNvPr id="1073741825" name="image1.png" descr="image1.png"/>
-                          <pic:cNvPicPr>
-                            <a:picLocks noChangeAspect="1"/>
-                          </pic:cNvPicPr>
-                        </pic:nvPicPr>
-                        <pic:blipFill>
-                          <a:blip r:embed="rId4">
-                            <a:extLst/>
-                          </a:blip>
-                          <a:stretch>
-                            <a:fillRect/>
-                          </a:stretch>
-                        </pic:blipFill>
-                        <pic:spPr>
-                          <a:xfrm>
-                            <a:off x="0" y="0"/>
-                            <a:ext cx="544195" cy="551816"/>
-                          </a:xfrm>
-                          <a:prstGeom prst="rect">
-                            <a:avLst/>
-                          </a:prstGeom>
-                          <a:ln w="12700" cap="flat">
-                            <a:noFill/>
-                            <a:miter lim="400000"/>
-                          </a:ln>
-                          <a:effectLst/>
-                        </pic:spPr>
-                      </pic:pic>
-                    </a:graphicData>
-                  </a:graphic>
-                </wp:inline>
-              </w:drawing>
-            </w:r>
-          </w:p>
+          <w:p/>
         </w:tc>
       </w:tr>
       <w:tr>
@@ -2289,13 +2223,45 @@
           <w:p>
             <w:pPr>
               <w:pStyle w:val="Body A"/>
-              <w:bidi w:val="0"/>
-              <w:spacing w:before="80" w:after="40"/>
+              <w:spacing w:before="0"/>
               <w:ind w:left="180" w:right="0" w:firstLine="0"/>
-              <w:jc w:val="left"/>
-              <w:rPr>
+              <w:rPr>
+                <w:rStyle w:val="None"/>
+                <w:rFonts w:ascii="Avenir Next Regular" w:cs="Avenir Next Regular" w:hAnsi="Avenir Next Regular" w:eastAsia="Avenir Next Regular"/>
+                <w:outline w:val="0"/>
+                <w:color w:val="000000"/>
+                <w:sz w:val="8"/>
+                <w:szCs w:val="8"/>
+                <w:u w:color="000000"/>
+                <w:lang w:val="en-US"/>
+                <w14:textFill>
+                  <w14:solidFill>
+                    <w14:srgbClr w14:val="000000"/>
+                  </w14:solidFill>
+                </w14:textFill>
+              </w:rPr>
+            </w:pPr>
+          </w:p>
+          <w:p>
+            <w:pPr>
+              <w:pStyle w:val="Body A"/>
+              <w:bidi w:val="0"/>
+              <w:spacing w:before="0"/>
+              <w:ind w:left="180" w:right="0" w:firstLine="0"/>
+              <w:jc w:val="left"/>
+              <w:rPr>
+                <w:rStyle w:val="None"/>
                 <w:rFonts w:ascii="Avenir Next Demi Bold" w:cs="Avenir Next Demi Bold" w:hAnsi="Avenir Next Demi Bold" w:eastAsia="Avenir Next Demi Bold"/>
-                <w:rtl w:val="0"/>
+                <w:outline w:val="0"/>
+                <w:color w:val="000000"/>
+                <w:u w:color="000000"/>
+                <w:rtl w:val="0"/>
+                <w:lang w:val="en-US"/>
+                <w14:textFill>
+                  <w14:solidFill>
+                    <w14:srgbClr w14:val="000000"/>
+                  </w14:solidFill>
+                </w14:textFill>
               </w:rPr>
             </w:pPr>
             <w:r>
@@ -2313,7 +2279,7 @@
                   </w14:solidFill>
                 </w14:textFill>
               </w:rPr>
-              <w:t>Programming Languages</w:t>
+              <w:t>Frontend Development</w:t>
             </w:r>
           </w:p>
           <w:p>
@@ -2343,7 +2309,7 @@
                   </w14:solidFill>
                 </w14:textFill>
               </w:rPr>
-              <w:t>JavaScript</w:t>
+              <w:t>HTML5 / CSS3</w:t>
             </w:r>
           </w:p>
           <w:p>
@@ -2355,25 +2321,30 @@
               <w:jc w:val="left"/>
               <w:rPr>
                 <w:rFonts w:ascii="Avenir Next Regular" w:cs="Avenir Next Regular" w:hAnsi="Avenir Next Regular" w:eastAsia="Avenir Next Regular"/>
-                <w:rtl w:val="0"/>
-              </w:rPr>
-            </w:pPr>
-            <w:r>
-              <w:rPr>
-                <w:rStyle w:val="None"/>
-                <w:rFonts w:ascii="Avenir Next Regular" w:hAnsi="Avenir Next Regular"/>
-                <w:outline w:val="0"/>
-                <w:color w:val="000000"/>
-                <w:u w:color="000000"/>
-                <w:rtl w:val="0"/>
-                <w:lang w:val="en-US"/>
-                <w14:textFill>
-                  <w14:solidFill>
-                    <w14:srgbClr w14:val="000000"/>
-                  </w14:solidFill>
-                </w14:textFill>
-              </w:rPr>
-              <w:t>HTML</w:t>
+                <w:outline w:val="0"/>
+                <w:color w:val="000000"/>
+                <w:rtl w:val="0"/>
+                <w14:textFill>
+                  <w14:solidFill>
+                    <w14:srgbClr w14:val="000000"/>
+                  </w14:solidFill>
+                </w14:textFill>
+              </w:rPr>
+            </w:pPr>
+            <w:r>
+              <w:rPr>
+                <w:rFonts w:ascii="Avenir Next Regular" w:hAnsi="Avenir Next Regular"/>
+                <w:outline w:val="0"/>
+                <w:color w:val="000000"/>
+                <w:rtl w:val="0"/>
+                <w:lang w:val="en-US"/>
+                <w14:textFill>
+                  <w14:solidFill>
+                    <w14:srgbClr w14:val="000000"/>
+                  </w14:solidFill>
+                </w14:textFill>
+              </w:rPr>
+              <w:t>JavaScript (ES6)</w:t>
             </w:r>
           </w:p>
           <w:p>
@@ -2403,7 +2374,7 @@
                   </w14:solidFill>
                 </w14:textFill>
               </w:rPr>
-              <w:t>CSS</w:t>
+              <w:t>React</w:t>
             </w:r>
           </w:p>
           <w:p>
@@ -2433,14 +2404,114 @@
                   </w14:solidFill>
                 </w14:textFill>
               </w:rPr>
-              <w:t>Python</w:t>
-            </w:r>
-          </w:p>
-          <w:p>
-            <w:pPr>
-              <w:pStyle w:val="Body A"/>
+              <w:t>TypeScript</w:t>
+            </w:r>
+          </w:p>
+          <w:p>
+            <w:pPr>
+              <w:pStyle w:val="Body A"/>
+              <w:bidi w:val="0"/>
               <w:spacing w:before="0"/>
               <w:ind w:left="180" w:right="0" w:firstLine="0"/>
+              <w:jc w:val="left"/>
+              <w:rPr>
+                <w:rStyle w:val="None"/>
+                <w:rFonts w:ascii="Avenir Next Regular" w:cs="Avenir Next Regular" w:hAnsi="Avenir Next Regular" w:eastAsia="Avenir Next Regular"/>
+                <w:outline w:val="0"/>
+                <w:color w:val="000000"/>
+                <w:u w:color="000000"/>
+                <w:rtl w:val="0"/>
+                <w:lang w:val="en-US"/>
+                <w14:textFill>
+                  <w14:solidFill>
+                    <w14:srgbClr w14:val="000000"/>
+                  </w14:solidFill>
+                </w14:textFill>
+              </w:rPr>
+            </w:pPr>
+            <w:r>
+              <w:rPr>
+                <w:rStyle w:val="None"/>
+                <w:rFonts w:ascii="Avenir Next Regular" w:hAnsi="Avenir Next Regular"/>
+                <w:outline w:val="0"/>
+                <w:color w:val="000000"/>
+                <w:u w:color="000000"/>
+                <w:rtl w:val="0"/>
+                <w:lang w:val="en-US"/>
+                <w14:textFill>
+                  <w14:solidFill>
+                    <w14:srgbClr w14:val="000000"/>
+                  </w14:solidFill>
+                </w14:textFill>
+              </w:rPr>
+              <w:t>Next.js</w:t>
+            </w:r>
+          </w:p>
+          <w:p>
+            <w:pPr>
+              <w:pStyle w:val="Body A"/>
+              <w:bidi w:val="0"/>
+              <w:spacing w:before="0"/>
+              <w:ind w:left="180" w:right="0" w:firstLine="0"/>
+              <w:jc w:val="left"/>
+              <w:rPr>
+                <w:rFonts w:ascii="Avenir Next Regular" w:cs="Avenir Next Regular" w:hAnsi="Avenir Next Regular" w:eastAsia="Avenir Next Regular"/>
+                <w:rtl w:val="0"/>
+              </w:rPr>
+            </w:pPr>
+            <w:r>
+              <w:rPr>
+                <w:rStyle w:val="None"/>
+                <w:rFonts w:ascii="Avenir Next Regular" w:hAnsi="Avenir Next Regular"/>
+                <w:outline w:val="0"/>
+                <w:color w:val="000000"/>
+                <w:u w:color="000000"/>
+                <w:rtl w:val="0"/>
+                <w:lang w:val="en-US"/>
+                <w14:textFill>
+                  <w14:solidFill>
+                    <w14:srgbClr w14:val="000000"/>
+                  </w14:solidFill>
+                </w14:textFill>
+              </w:rPr>
+              <w:t>Redux</w:t>
+            </w:r>
+          </w:p>
+          <w:p>
+            <w:pPr>
+              <w:pStyle w:val="Body A"/>
+              <w:bidi w:val="0"/>
+              <w:spacing w:before="0"/>
+              <w:ind w:left="180" w:right="0" w:firstLine="0"/>
+              <w:jc w:val="left"/>
+              <w:rPr>
+                <w:rFonts w:ascii="Avenir Next Regular" w:cs="Avenir Next Regular" w:hAnsi="Avenir Next Regular" w:eastAsia="Avenir Next Regular"/>
+                <w:rtl w:val="0"/>
+              </w:rPr>
+            </w:pPr>
+            <w:r>
+              <w:rPr>
+                <w:rStyle w:val="None"/>
+                <w:rFonts w:ascii="Avenir Next Regular" w:hAnsi="Avenir Next Regular"/>
+                <w:outline w:val="0"/>
+                <w:color w:val="000000"/>
+                <w:u w:color="000000"/>
+                <w:rtl w:val="0"/>
+                <w:lang w:val="en-US"/>
+                <w14:textFill>
+                  <w14:solidFill>
+                    <w14:srgbClr w14:val="000000"/>
+                  </w14:solidFill>
+                </w14:textFill>
+              </w:rPr>
+              <w:t>Tailwind CSS</w:t>
+            </w:r>
+          </w:p>
+          <w:p>
+            <w:pPr>
+              <w:pStyle w:val="Body A"/>
+              <w:spacing w:before="0"/>
+              <w:ind w:left="180" w:right="0" w:firstLine="0"/>
               <w:rPr>
                 <w:rStyle w:val="None"/>
                 <w:rFonts w:ascii="Avenir Next Regular" w:cs="Avenir Next Regular" w:hAnsi="Avenir Next Regular" w:eastAsia="Avenir Next Regular"/>
@@ -2485,7 +2556,7 @@
                   </w14:solidFill>
                 </w14:textFill>
               </w:rPr>
-              <w:t>Frontend Development</w:t>
+              <w:t>Backend Development</w:t>
             </w:r>
           </w:p>
           <w:p>
@@ -2496,26 +2567,36 @@
               <w:ind w:left="180" w:right="0" w:firstLine="0"/>
               <w:jc w:val="left"/>
               <w:rPr>
-                <w:rFonts w:ascii="Avenir Next Regular" w:cs="Avenir Next Regular" w:hAnsi="Avenir Next Regular" w:eastAsia="Avenir Next Regular"/>
-                <w:rtl w:val="0"/>
-              </w:rPr>
-            </w:pPr>
-            <w:r>
-              <w:rPr>
                 <w:rStyle w:val="None"/>
-                <w:rFonts w:ascii="Avenir Next Regular" w:hAnsi="Avenir Next Regular"/>
-                <w:outline w:val="0"/>
-                <w:color w:val="000000"/>
-                <w:u w:color="000000"/>
-                <w:rtl w:val="0"/>
-                <w:lang w:val="en-US"/>
-                <w14:textFill>
-                  <w14:solidFill>
-                    <w14:srgbClr w14:val="000000"/>
-                  </w14:solidFill>
-                </w14:textFill>
-              </w:rPr>
-              <w:t>React</w:t>
+                <w:rFonts w:ascii="Avenir Next Regular" w:cs="Avenir Next Regular" w:hAnsi="Avenir Next Regular" w:eastAsia="Avenir Next Regular"/>
+                <w:outline w:val="0"/>
+                <w:color w:val="000000"/>
+                <w:u w:color="000000"/>
+                <w:rtl w:val="0"/>
+                <w:lang w:val="en-US"/>
+                <w14:textFill>
+                  <w14:solidFill>
+                    <w14:srgbClr w14:val="000000"/>
+                  </w14:solidFill>
+                </w14:textFill>
+              </w:rPr>
+            </w:pPr>
+            <w:r>
+              <w:rPr>
+                <w:rStyle w:val="None"/>
+                <w:rFonts w:ascii="Avenir Next Regular" w:hAnsi="Avenir Next Regular"/>
+                <w:outline w:val="0"/>
+                <w:color w:val="000000"/>
+                <w:u w:color="000000"/>
+                <w:rtl w:val="0"/>
+                <w:lang w:val="en-US"/>
+                <w14:textFill>
+                  <w14:solidFill>
+                    <w14:srgbClr w14:val="000000"/>
+                  </w14:solidFill>
+                </w14:textFill>
+              </w:rPr>
+              <w:t>Node.js</w:t>
             </w:r>
           </w:p>
           <w:p>
@@ -2545,7 +2626,7 @@
                   </w14:solidFill>
                 </w14:textFill>
               </w:rPr>
-              <w:t>TypeScript</w:t>
+              <w:t>Python</w:t>
             </w:r>
           </w:p>
           <w:p>
@@ -2575,38 +2656,30 @@
                   </w14:solidFill>
                 </w14:textFill>
               </w:rPr>
-              <w:t>Redux</w:t>
-            </w:r>
-          </w:p>
-          <w:p>
-            <w:pPr>
-              <w:pStyle w:val="Body A"/>
-              <w:bidi w:val="0"/>
+              <w:t>MongoDB</w:t>
+            </w:r>
+          </w:p>
+          <w:p>
+            <w:pPr>
+              <w:pStyle w:val="Body A"/>
               <w:spacing w:before="0"/>
               <w:ind w:left="180" w:right="0" w:firstLine="0"/>
-              <w:jc w:val="left"/>
-              <w:rPr>
-                <w:rFonts w:ascii="Avenir Next Regular" w:cs="Avenir Next Regular" w:hAnsi="Avenir Next Regular" w:eastAsia="Avenir Next Regular"/>
-                <w:rtl w:val="0"/>
-              </w:rPr>
-            </w:pPr>
-            <w:r>
               <w:rPr>
                 <w:rStyle w:val="None"/>
-                <w:rFonts w:ascii="Avenir Next Regular" w:hAnsi="Avenir Next Regular"/>
-                <w:outline w:val="0"/>
-                <w:color w:val="000000"/>
-                <w:u w:color="000000"/>
-                <w:rtl w:val="0"/>
-                <w:lang w:val="en-US"/>
-                <w14:textFill>
-                  <w14:solidFill>
-                    <w14:srgbClr w14:val="000000"/>
-                  </w14:solidFill>
-                </w14:textFill>
-              </w:rPr>
-              <w:t>Next.js</w:t>
-            </w:r>
+                <w:rFonts w:ascii="Avenir Next Regular" w:cs="Avenir Next Regular" w:hAnsi="Avenir Next Regular" w:eastAsia="Avenir Next Regular"/>
+                <w:outline w:val="0"/>
+                <w:color w:val="000000"/>
+                <w:sz w:val="8"/>
+                <w:szCs w:val="8"/>
+                <w:u w:color="000000"/>
+                <w:lang w:val="en-US"/>
+                <w14:textFill>
+                  <w14:solidFill>
+                    <w14:srgbClr w14:val="000000"/>
+                  </w14:solidFill>
+                </w14:textFill>
+              </w:rPr>
+            </w:pPr>
           </w:p>
           <w:p>
             <w:pPr>
@@ -2616,33 +2689,103 @@
               <w:ind w:left="180" w:right="0" w:firstLine="0"/>
               <w:jc w:val="left"/>
               <w:rPr>
-                <w:rFonts w:ascii="Avenir Next Regular" w:cs="Avenir Next Regular" w:hAnsi="Avenir Next Regular" w:eastAsia="Avenir Next Regular"/>
+                <w:rFonts w:ascii="Avenir Next Demi Bold" w:cs="Avenir Next Demi Bold" w:hAnsi="Avenir Next Demi Bold" w:eastAsia="Avenir Next Demi Bold"/>
                 <w:rtl w:val="0"/>
               </w:rPr>
             </w:pPr>
             <w:r>
               <w:rPr>
                 <w:rStyle w:val="None"/>
-                <w:rFonts w:ascii="Avenir Next Regular" w:hAnsi="Avenir Next Regular"/>
-                <w:outline w:val="0"/>
-                <w:color w:val="000000"/>
-                <w:u w:color="000000"/>
-                <w:rtl w:val="0"/>
-                <w:lang w:val="en-US"/>
-                <w14:textFill>
-                  <w14:solidFill>
-                    <w14:srgbClr w14:val="000000"/>
-                  </w14:solidFill>
-                </w14:textFill>
-              </w:rPr>
-              <w:t>Tailwind CSS</w:t>
-            </w:r>
-          </w:p>
-          <w:p>
-            <w:pPr>
-              <w:pStyle w:val="Body A"/>
+                <w:rFonts w:ascii="Avenir Next Demi Bold" w:hAnsi="Avenir Next Demi Bold"/>
+                <w:outline w:val="0"/>
+                <w:color w:val="000000"/>
+                <w:u w:color="000000"/>
+                <w:rtl w:val="0"/>
+                <w:lang w:val="en-US"/>
+                <w14:textFill>
+                  <w14:solidFill>
+                    <w14:srgbClr w14:val="000000"/>
+                  </w14:solidFill>
+                </w14:textFill>
+              </w:rPr>
+              <w:t>Testing</w:t>
+            </w:r>
+          </w:p>
+          <w:p>
+            <w:pPr>
+              <w:pStyle w:val="Body A"/>
+              <w:bidi w:val="0"/>
               <w:spacing w:before="0"/>
               <w:ind w:left="180" w:right="0" w:firstLine="0"/>
+              <w:jc w:val="left"/>
+              <w:rPr>
+                <w:rStyle w:val="None"/>
+                <w:rFonts w:ascii="Avenir Next Regular" w:cs="Avenir Next Regular" w:hAnsi="Avenir Next Regular" w:eastAsia="Avenir Next Regular"/>
+                <w:outline w:val="0"/>
+                <w:color w:val="000000"/>
+                <w:u w:color="000000"/>
+                <w:rtl w:val="0"/>
+                <w:lang w:val="en-US"/>
+                <w14:textFill>
+                  <w14:solidFill>
+                    <w14:srgbClr w14:val="000000"/>
+                  </w14:solidFill>
+                </w14:textFill>
+              </w:rPr>
+            </w:pPr>
+            <w:r>
+              <w:rPr>
+                <w:rStyle w:val="None"/>
+                <w:rFonts w:ascii="Avenir Next Regular" w:hAnsi="Avenir Next Regular"/>
+                <w:outline w:val="0"/>
+                <w:color w:val="000000"/>
+                <w:u w:color="000000"/>
+                <w:rtl w:val="0"/>
+                <w:lang w:val="en-US"/>
+                <w14:textFill>
+                  <w14:solidFill>
+                    <w14:srgbClr w14:val="000000"/>
+                  </w14:solidFill>
+                </w14:textFill>
+              </w:rPr>
+              <w:t>Jest</w:t>
+            </w:r>
+          </w:p>
+          <w:p>
+            <w:pPr>
+              <w:pStyle w:val="Body A"/>
+              <w:bidi w:val="0"/>
+              <w:spacing w:before="0"/>
+              <w:ind w:left="180" w:right="0" w:firstLine="0"/>
+              <w:jc w:val="left"/>
+              <w:rPr>
+                <w:rFonts w:ascii="Avenir Next Regular" w:cs="Avenir Next Regular" w:hAnsi="Avenir Next Regular" w:eastAsia="Avenir Next Regular"/>
+                <w:rtl w:val="0"/>
+              </w:rPr>
+            </w:pPr>
+            <w:r>
+              <w:rPr>
+                <w:rStyle w:val="None"/>
+                <w:rFonts w:ascii="Avenir Next Regular" w:hAnsi="Avenir Next Regular"/>
+                <w:outline w:val="0"/>
+                <w:color w:val="000000"/>
+                <w:u w:color="000000"/>
+                <w:rtl w:val="0"/>
+                <w:lang w:val="en-US"/>
+                <w14:textFill>
+                  <w14:solidFill>
+                    <w14:srgbClr w14:val="000000"/>
+                  </w14:solidFill>
+                </w14:textFill>
+              </w:rPr>
+              <w:t>Mac/Linux/Windows</w:t>
+            </w:r>
+          </w:p>
+          <w:p>
+            <w:pPr>
+              <w:pStyle w:val="Body A"/>
+              <w:spacing w:before="0"/>
+              <w:ind w:left="180" w:right="0" w:firstLine="0"/>
               <w:rPr>
                 <w:rStyle w:val="None"/>
                 <w:rFonts w:ascii="Avenir Next Regular" w:cs="Avenir Next Regular" w:hAnsi="Avenir Next Regular" w:eastAsia="Avenir Next Regular"/>
@@ -2687,7 +2830,7 @@
                   </w14:solidFill>
                 </w14:textFill>
               </w:rPr>
-              <w:t>Backend Development</w:t>
+              <w:t>CI/CD</w:t>
             </w:r>
           </w:p>
           <w:p>
@@ -2717,261 +2860,7 @@
                   </w14:solidFill>
                 </w14:textFill>
               </w:rPr>
-              <w:t>Node.js</w:t>
-            </w:r>
-          </w:p>
-          <w:p>
-            <w:pPr>
-              <w:pStyle w:val="Body A"/>
-              <w:bidi w:val="0"/>
-              <w:spacing w:before="0"/>
-              <w:ind w:left="180" w:right="0" w:firstLine="0"/>
-              <w:jc w:val="left"/>
-              <w:rPr>
-                <w:rFonts w:ascii="Avenir Next Regular" w:cs="Avenir Next Regular" w:hAnsi="Avenir Next Regular" w:eastAsia="Avenir Next Regular"/>
-                <w:rtl w:val="0"/>
-              </w:rPr>
-            </w:pPr>
-            <w:r>
-              <w:rPr>
-                <w:rStyle w:val="None"/>
-                <w:rFonts w:ascii="Avenir Next Regular" w:hAnsi="Avenir Next Regular"/>
-                <w:outline w:val="0"/>
-                <w:color w:val="000000"/>
-                <w:u w:color="000000"/>
-                <w:rtl w:val="0"/>
-                <w:lang w:val="en-US"/>
-                <w14:textFill>
-                  <w14:solidFill>
-                    <w14:srgbClr w14:val="000000"/>
-                  </w14:solidFill>
-                </w14:textFill>
-              </w:rPr>
-              <w:t>MongoDB</w:t>
-            </w:r>
-          </w:p>
-          <w:p>
-            <w:pPr>
-              <w:pStyle w:val="Body A"/>
-              <w:spacing w:before="0"/>
-              <w:ind w:left="180" w:right="0" w:firstLine="0"/>
-              <w:rPr>
-                <w:rStyle w:val="None"/>
-                <w:rFonts w:ascii="Avenir Next Regular" w:cs="Avenir Next Regular" w:hAnsi="Avenir Next Regular" w:eastAsia="Avenir Next Regular"/>
-                <w:outline w:val="0"/>
-                <w:color w:val="000000"/>
-                <w:sz w:val="8"/>
-                <w:szCs w:val="8"/>
-                <w:u w:color="000000"/>
-                <w:lang w:val="en-US"/>
-                <w14:textFill>
-                  <w14:solidFill>
-                    <w14:srgbClr w14:val="000000"/>
-                  </w14:solidFill>
-                </w14:textFill>
-              </w:rPr>
-            </w:pPr>
-          </w:p>
-          <w:p>
-            <w:pPr>
-              <w:pStyle w:val="Body A"/>
-              <w:bidi w:val="0"/>
-              <w:spacing w:before="0"/>
-              <w:ind w:left="180" w:right="0" w:firstLine="0"/>
-              <w:jc w:val="left"/>
-              <w:rPr>
-                <w:rFonts w:ascii="Avenir Next Demi Bold" w:cs="Avenir Next Demi Bold" w:hAnsi="Avenir Next Demi Bold" w:eastAsia="Avenir Next Demi Bold"/>
-                <w:rtl w:val="0"/>
-              </w:rPr>
-            </w:pPr>
-            <w:r>
-              <w:rPr>
-                <w:rStyle w:val="None"/>
-                <w:rFonts w:ascii="Avenir Next Demi Bold" w:hAnsi="Avenir Next Demi Bold"/>
-                <w:outline w:val="0"/>
-                <w:color w:val="000000"/>
-                <w:u w:color="000000"/>
-                <w:rtl w:val="0"/>
-                <w:lang w:val="en-US"/>
-                <w14:textFill>
-                  <w14:solidFill>
-                    <w14:srgbClr w14:val="000000"/>
-                  </w14:solidFill>
-                </w14:textFill>
-              </w:rPr>
-              <w:t>Testing</w:t>
-            </w:r>
-          </w:p>
-          <w:p>
-            <w:pPr>
-              <w:pStyle w:val="Body A"/>
-              <w:bidi w:val="0"/>
-              <w:spacing w:before="0"/>
-              <w:ind w:left="180" w:right="0" w:firstLine="0"/>
-              <w:jc w:val="left"/>
-              <w:rPr>
-                <w:rFonts w:ascii="Avenir Next Regular" w:cs="Avenir Next Regular" w:hAnsi="Avenir Next Regular" w:eastAsia="Avenir Next Regular"/>
-                <w:rtl w:val="0"/>
-              </w:rPr>
-            </w:pPr>
-            <w:r>
-              <w:rPr>
-                <w:rStyle w:val="None"/>
-                <w:rFonts w:ascii="Avenir Next Regular" w:hAnsi="Avenir Next Regular"/>
-                <w:outline w:val="0"/>
-                <w:color w:val="000000"/>
-                <w:u w:color="000000"/>
-                <w:rtl w:val="0"/>
-                <w:lang w:val="en-US"/>
-                <w14:textFill>
-                  <w14:solidFill>
-                    <w14:srgbClr w14:val="000000"/>
-                  </w14:solidFill>
-                </w14:textFill>
-              </w:rPr>
-              <w:t>Jest</w:t>
-            </w:r>
-          </w:p>
-          <w:p>
-            <w:pPr>
-              <w:pStyle w:val="Body A"/>
-              <w:spacing w:before="0"/>
-              <w:ind w:left="180" w:right="0" w:firstLine="0"/>
-              <w:rPr>
-                <w:rStyle w:val="None"/>
-                <w:rFonts w:ascii="Avenir Next Regular" w:cs="Avenir Next Regular" w:hAnsi="Avenir Next Regular" w:eastAsia="Avenir Next Regular"/>
-                <w:outline w:val="0"/>
-                <w:color w:val="000000"/>
-                <w:sz w:val="8"/>
-                <w:szCs w:val="8"/>
-                <w:u w:color="000000"/>
-                <w:lang w:val="en-US"/>
-                <w14:textFill>
-                  <w14:solidFill>
-                    <w14:srgbClr w14:val="000000"/>
-                  </w14:solidFill>
-                </w14:textFill>
-              </w:rPr>
-            </w:pPr>
-          </w:p>
-          <w:p>
-            <w:pPr>
-              <w:pStyle w:val="Body A"/>
-              <w:bidi w:val="0"/>
-              <w:spacing w:before="0"/>
-              <w:ind w:left="180" w:right="0" w:firstLine="0"/>
-              <w:jc w:val="left"/>
-              <w:rPr>
-                <w:rFonts w:ascii="Avenir Next Demi Bold" w:cs="Avenir Next Demi Bold" w:hAnsi="Avenir Next Demi Bold" w:eastAsia="Avenir Next Demi Bold"/>
-                <w:rtl w:val="0"/>
-              </w:rPr>
-            </w:pPr>
-            <w:r>
-              <w:rPr>
-                <w:rStyle w:val="None"/>
-                <w:rFonts w:ascii="Avenir Next Demi Bold" w:hAnsi="Avenir Next Demi Bold"/>
-                <w:outline w:val="0"/>
-                <w:color w:val="000000"/>
-                <w:u w:color="000000"/>
-                <w:rtl w:val="0"/>
-                <w:lang w:val="en-US"/>
-                <w14:textFill>
-                  <w14:solidFill>
-                    <w14:srgbClr w14:val="000000"/>
-                  </w14:solidFill>
-                </w14:textFill>
-              </w:rPr>
-              <w:t>Tools</w:t>
-            </w:r>
-          </w:p>
-          <w:p>
-            <w:pPr>
-              <w:pStyle w:val="Body A"/>
-              <w:bidi w:val="0"/>
-              <w:spacing w:before="0"/>
-              <w:ind w:left="180" w:right="0" w:firstLine="0"/>
-              <w:jc w:val="left"/>
-              <w:rPr>
-                <w:rFonts w:ascii="Avenir Next Regular" w:cs="Avenir Next Regular" w:hAnsi="Avenir Next Regular" w:eastAsia="Avenir Next Regular"/>
-                <w:rtl w:val="0"/>
-              </w:rPr>
-            </w:pPr>
-            <w:r>
-              <w:rPr>
-                <w:rStyle w:val="None"/>
-                <w:rFonts w:ascii="Avenir Next Regular" w:hAnsi="Avenir Next Regular"/>
-                <w:outline w:val="0"/>
-                <w:color w:val="000000"/>
-                <w:u w:color="000000"/>
-                <w:rtl w:val="0"/>
-                <w:lang w:val="en-US"/>
-                <w14:textFill>
-                  <w14:solidFill>
-                    <w14:srgbClr w14:val="000000"/>
-                  </w14:solidFill>
-                </w14:textFill>
-              </w:rPr>
               <w:t>Git</w:t>
-            </w:r>
-          </w:p>
-          <w:p>
-            <w:pPr>
-              <w:pStyle w:val="Body A"/>
-              <w:bidi w:val="0"/>
-              <w:spacing w:before="0"/>
-              <w:ind w:left="180" w:right="0" w:firstLine="0"/>
-              <w:jc w:val="left"/>
-              <w:rPr>
-                <w:rFonts w:ascii="Avenir Next Regular" w:cs="Avenir Next Regular" w:hAnsi="Avenir Next Regular" w:eastAsia="Avenir Next Regular"/>
-                <w:rtl w:val="0"/>
-              </w:rPr>
-            </w:pPr>
-            <w:r>
-              <w:rPr>
-                <w:rStyle w:val="None"/>
-                <w:rFonts w:ascii="Avenir Next Regular" w:hAnsi="Avenir Next Regular"/>
-                <w:outline w:val="0"/>
-                <w:color w:val="000000"/>
-                <w:u w:color="000000"/>
-                <w:rtl w:val="0"/>
-                <w:lang w:val="en-US"/>
-                <w14:textFill>
-                  <w14:solidFill>
-                    <w14:srgbClr w14:val="000000"/>
-                  </w14:solidFill>
-                </w14:textFill>
-              </w:rPr>
-              <w:t>Webpack</w:t>
-            </w:r>
-          </w:p>
-          <w:p>
-            <w:pPr>
-              <w:pStyle w:val="Body A"/>
-              <w:bidi w:val="0"/>
-              <w:spacing w:before="0"/>
-              <w:ind w:left="180" w:right="0" w:firstLine="0"/>
-              <w:jc w:val="left"/>
-              <w:rPr>
-                <w:rFonts w:ascii="Avenir Next Regular" w:cs="Avenir Next Regular" w:hAnsi="Avenir Next Regular" w:eastAsia="Avenir Next Regular"/>
-                <w:rtl w:val="0"/>
-              </w:rPr>
-            </w:pPr>
-            <w:r>
-              <w:rPr>
-                <w:rStyle w:val="None"/>
-                <w:rFonts w:ascii="Avenir Next Regular" w:hAnsi="Avenir Next Regular"/>
-                <w:outline w:val="0"/>
-                <w:color w:val="000000"/>
-                <w:u w:color="000000"/>
-                <w:rtl w:val="0"/>
-                <w:lang w:val="en-US"/>
-                <w14:textFill>
-                  <w14:solidFill>
-                    <w14:srgbClr w14:val="000000"/>
-                  </w14:solidFill>
-                </w14:textFill>
-              </w:rPr>
-              <w:t>Mac/Linux/Windows</w:t>
             </w:r>
           </w:p>
           <w:p>
@@ -3375,8 +3264,8 @@
       </w:r>
     </w:p>
     <w:sectPr>
-      <w:headerReference w:type="default" r:id="rId5"/>
-      <w:footerReference w:type="default" r:id="rId6"/>
+      <w:headerReference w:type="default" r:id="rId4"/>
+      <w:footerReference w:type="default" r:id="rId5"/>
       <w:pgSz w:w="12240" w:h="15840" w:orient="portrait"/>
       <w:pgMar w:top="431" w:right="720" w:bottom="57" w:left="720" w:header="0" w:footer="0"/>
       <w:pgNumType w:start="1"/>

</xml_diff>